<commit_message>
Novos detalhes na pagina de cadastro de produto, e novas historias para sprint1 na documentacao
</commit_message>
<xml_diff>
--- a/Documentação/Sprint1.docx
+++ b/Documentação/Sprint1.docx
@@ -278,7 +278,7 @@
         <w:jc w:val="left"/>
         <w:rPr>
           <w:rFonts w:ascii="Calibri" w:hAnsi="Calibri" w:cs="Calibri" w:eastAsia="Calibri"/>
-          <w:color w:val="auto"/>
+          <w:color w:val="FF0000"/>
           <w:spacing w:val="0"/>
           <w:position w:val="0"/>
           <w:sz w:val="22"/>
@@ -308,6 +308,340 @@
         </w:rPr>
         <w:t xml:space="preserve">Está história entra como complebilidade Alta, e seu valor estima em torno de 50 reais completa, com design, e todas funcionalidades completas. Sujeito a está história evoluir e ser modificada, aumentara o custo.</w:t>
       </w:r>
+    </w:p>
+    <w:p>
+      <w:pPr>
+        <w:spacing w:before="0" w:after="200" w:line="276"/>
+        <w:ind w:right="0" w:left="0" w:firstLine="0"/>
+        <w:jc w:val="left"/>
+        <w:rPr>
+          <w:rFonts w:ascii="Calibri" w:hAnsi="Calibri" w:cs="Calibri" w:eastAsia="Calibri"/>
+          <w:color w:val="000000"/>
+          <w:spacing w:val="0"/>
+          <w:position w:val="0"/>
+          <w:sz w:val="22"/>
+          <w:shd w:fill="auto" w:val="clear"/>
+        </w:rPr>
+      </w:pPr>
+      <w:r>
+        <w:rPr>
+          <w:rFonts w:ascii="Calibri" w:hAnsi="Calibri" w:cs="Calibri" w:eastAsia="Calibri"/>
+          <w:b/>
+          <w:color w:val="000000"/>
+          <w:spacing w:val="0"/>
+          <w:position w:val="0"/>
+          <w:sz w:val="22"/>
+          <w:shd w:fill="auto" w:val="clear"/>
+        </w:rPr>
+        <w:t xml:space="preserve">4 - História: </w:t>
+      </w:r>
+      <w:r>
+        <w:rPr>
+          <w:rFonts w:ascii="Calibri" w:hAnsi="Calibri" w:cs="Calibri" w:eastAsia="Calibri"/>
+          <w:color w:val="000000"/>
+          <w:spacing w:val="0"/>
+          <w:position w:val="0"/>
+          <w:sz w:val="22"/>
+          <w:shd w:fill="auto" w:val="clear"/>
+        </w:rPr>
+        <w:t xml:space="preserve"> Eu como Usuario quero entrar na tela, posso estar logado ou deslogado e fazer uma busca de produtos por palavras chaves(Ex: Na barra ira para pesquisar por marcas, categorias e categorias) detalhando, tera que ter 3 selects de like para trazer os resultaods relacionados. Ex: Entrei e pesquisei Natura - Irá trazer todos os produtos que tenha Natura no nome, e os produtos que são da marca Natura. A tela deve ser preenchida com cards, e ao lado ter uma lista onde o usuario pode navager por tipos de de marca, categoria e sub categoria. Irá ter de existe todos os meios de tipos de busca, trazendo sempre os cards. O ideal é sempre que o usuario escrever alguma coisa, mandar como parametro para reconhecer nas querys e trazer os resultados.</w:t>
+      </w:r>
+    </w:p>
+    <w:p>
+      <w:pPr>
+        <w:spacing w:before="0" w:after="200" w:line="276"/>
+        <w:ind w:right="0" w:left="0" w:firstLine="0"/>
+        <w:jc w:val="left"/>
+        <w:rPr>
+          <w:rFonts w:ascii="Calibri" w:hAnsi="Calibri" w:cs="Calibri" w:eastAsia="Calibri"/>
+          <w:color w:val="FF0000"/>
+          <w:spacing w:val="0"/>
+          <w:position w:val="0"/>
+          <w:sz w:val="22"/>
+          <w:shd w:fill="auto" w:val="clear"/>
+        </w:rPr>
+      </w:pPr>
+      <w:r>
+        <w:rPr>
+          <w:rFonts w:ascii="Calibri" w:hAnsi="Calibri" w:cs="Calibri" w:eastAsia="Calibri"/>
+          <w:b/>
+          <w:color w:val="auto"/>
+          <w:spacing w:val="0"/>
+          <w:position w:val="0"/>
+          <w:sz w:val="22"/>
+          <w:shd w:fill="auto" w:val="clear"/>
+        </w:rPr>
+        <w:t xml:space="preserve">OBS: </w:t>
+      </w:r>
+      <w:r>
+        <w:rPr>
+          <w:rFonts w:ascii="Calibri" w:hAnsi="Calibri" w:cs="Calibri" w:eastAsia="Calibri"/>
+          <w:color w:val="FF0000"/>
+          <w:spacing w:val="0"/>
+          <w:position w:val="0"/>
+          <w:sz w:val="22"/>
+          <w:shd w:fill="auto" w:val="clear"/>
+        </w:rPr>
+        <w:t xml:space="preserve">Está história entra como complebilidade Alta, e seu valor estima em torno de 60 reais completa, com design, e todas funcionalidades completas.</w:t>
+      </w:r>
+    </w:p>
+    <w:p>
+      <w:pPr>
+        <w:spacing w:before="0" w:after="200" w:line="276"/>
+        <w:ind w:right="0" w:left="0" w:firstLine="0"/>
+        <w:jc w:val="left"/>
+        <w:rPr>
+          <w:rFonts w:ascii="Calibri" w:hAnsi="Calibri" w:cs="Calibri" w:eastAsia="Calibri"/>
+          <w:color w:val="000000"/>
+          <w:spacing w:val="0"/>
+          <w:position w:val="0"/>
+          <w:sz w:val="22"/>
+          <w:shd w:fill="auto" w:val="clear"/>
+        </w:rPr>
+      </w:pPr>
+      <w:r>
+        <w:rPr>
+          <w:rFonts w:ascii="Calibri" w:hAnsi="Calibri" w:cs="Calibri" w:eastAsia="Calibri"/>
+          <w:b/>
+          <w:color w:val="000000"/>
+          <w:spacing w:val="0"/>
+          <w:position w:val="0"/>
+          <w:sz w:val="22"/>
+          <w:shd w:fill="auto" w:val="clear"/>
+        </w:rPr>
+        <w:t xml:space="preserve">5 - História: </w:t>
+      </w:r>
+      <w:r>
+        <w:rPr>
+          <w:rFonts w:ascii="Calibri" w:hAnsi="Calibri" w:cs="Calibri" w:eastAsia="Calibri"/>
+          <w:color w:val="000000"/>
+          <w:spacing w:val="0"/>
+          <w:position w:val="0"/>
+          <w:sz w:val="22"/>
+          <w:shd w:fill="auto" w:val="clear"/>
+        </w:rPr>
+        <w:t xml:space="preserve"> Eu como Usuario esqueci minha senha e quero recuperar, em algum lugar no nav-bar, irá aparecer Recuperar Senha, apenas para usuario "deslogados" não aparecer esta opção se o usuario tiver logado. Ao entrar, ira aparecer uma tela para o usuario informar o email, e logo, sera envinado um email de recuperação de senha para este email. Dentro do email ira com um URL com o chave Token, gerada a partir do momento que foi solicitado. Irá precisar de uma tabela, para salvar o token requisitado dauqele usuario que foi pedido. Se caso o usuario tiver solicitado recuperar senha duas vezes, este token deve ser excluido e gerado um novo. Apos chegar o email, e clicar na url, ter que verificar se o token bate com o token gerado na tabela, por meio de parametro e abri uma tela para o usuario solitar a nova senha se caso os tokens forem iguais. Assim que aperta em salvar nova senha, apagar o token que foi solicitado, como se estivesse expirado. Se caso o usuario ja redefiniu a senha com aquele token, aparecer uma tela faland oque o token foi expirado. </w:t>
+      </w:r>
+    </w:p>
+    <w:p>
+      <w:pPr>
+        <w:spacing w:before="0" w:after="200" w:line="276"/>
+        <w:ind w:right="0" w:left="0" w:firstLine="0"/>
+        <w:jc w:val="left"/>
+        <w:rPr>
+          <w:rFonts w:ascii="Calibri" w:hAnsi="Calibri" w:cs="Calibri" w:eastAsia="Calibri"/>
+          <w:color w:val="FF0000"/>
+          <w:spacing w:val="0"/>
+          <w:position w:val="0"/>
+          <w:sz w:val="22"/>
+          <w:shd w:fill="auto" w:val="clear"/>
+        </w:rPr>
+      </w:pPr>
+      <w:r>
+        <w:rPr>
+          <w:rFonts w:ascii="Calibri" w:hAnsi="Calibri" w:cs="Calibri" w:eastAsia="Calibri"/>
+          <w:b/>
+          <w:color w:val="auto"/>
+          <w:spacing w:val="0"/>
+          <w:position w:val="0"/>
+          <w:sz w:val="22"/>
+          <w:shd w:fill="auto" w:val="clear"/>
+        </w:rPr>
+        <w:t xml:space="preserve">OBS: </w:t>
+      </w:r>
+      <w:r>
+        <w:rPr>
+          <w:rFonts w:ascii="Calibri" w:hAnsi="Calibri" w:cs="Calibri" w:eastAsia="Calibri"/>
+          <w:color w:val="FF0000"/>
+          <w:spacing w:val="0"/>
+          <w:position w:val="0"/>
+          <w:sz w:val="22"/>
+          <w:shd w:fill="auto" w:val="clear"/>
+        </w:rPr>
+        <w:t xml:space="preserve">Está história entra como complebilidade Alta, e seu valor estima em torno de 40 reais completa, com design, e todas funcionalidades completas.</w:t>
+      </w:r>
+    </w:p>
+    <w:p>
+      <w:pPr>
+        <w:spacing w:before="0" w:after="200" w:line="276"/>
+        <w:ind w:right="0" w:left="0" w:firstLine="0"/>
+        <w:jc w:val="left"/>
+        <w:rPr>
+          <w:rFonts w:ascii="Calibri" w:hAnsi="Calibri" w:cs="Calibri" w:eastAsia="Calibri"/>
+          <w:color w:val="000000"/>
+          <w:spacing w:val="0"/>
+          <w:position w:val="0"/>
+          <w:sz w:val="22"/>
+          <w:shd w:fill="auto" w:val="clear"/>
+        </w:rPr>
+      </w:pPr>
+      <w:r>
+        <w:rPr>
+          <w:rFonts w:ascii="Calibri" w:hAnsi="Calibri" w:cs="Calibri" w:eastAsia="Calibri"/>
+          <w:b/>
+          <w:color w:val="000000"/>
+          <w:spacing w:val="0"/>
+          <w:position w:val="0"/>
+          <w:sz w:val="22"/>
+          <w:shd w:fill="auto" w:val="clear"/>
+        </w:rPr>
+        <w:t xml:space="preserve">6 - História: </w:t>
+      </w:r>
+      <w:r>
+        <w:rPr>
+          <w:rFonts w:ascii="Calibri" w:hAnsi="Calibri" w:cs="Calibri" w:eastAsia="Calibri"/>
+          <w:color w:val="000000"/>
+          <w:spacing w:val="0"/>
+          <w:position w:val="0"/>
+          <w:sz w:val="22"/>
+          <w:shd w:fill="auto" w:val="clear"/>
+        </w:rPr>
+        <w:t xml:space="preserve"> Eu como usuario logado, quero editar minhas informações, como senha, ou nome. Não deixar que o Usuario edite CPF ou email, (por enquanto). Apenas meio de atualização de informações, em uma tela de Editar Usuario.</w:t>
+      </w:r>
+    </w:p>
+    <w:p>
+      <w:pPr>
+        <w:spacing w:before="0" w:after="200" w:line="276"/>
+        <w:ind w:right="0" w:left="0" w:firstLine="0"/>
+        <w:jc w:val="left"/>
+        <w:rPr>
+          <w:rFonts w:ascii="Calibri" w:hAnsi="Calibri" w:cs="Calibri" w:eastAsia="Calibri"/>
+          <w:color w:val="FF0000"/>
+          <w:spacing w:val="0"/>
+          <w:position w:val="0"/>
+          <w:sz w:val="22"/>
+          <w:shd w:fill="auto" w:val="clear"/>
+        </w:rPr>
+      </w:pPr>
+      <w:r>
+        <w:rPr>
+          <w:rFonts w:ascii="Calibri" w:hAnsi="Calibri" w:cs="Calibri" w:eastAsia="Calibri"/>
+          <w:b/>
+          <w:color w:val="auto"/>
+          <w:spacing w:val="0"/>
+          <w:position w:val="0"/>
+          <w:sz w:val="22"/>
+          <w:shd w:fill="auto" w:val="clear"/>
+        </w:rPr>
+        <w:t xml:space="preserve">OBS: </w:t>
+      </w:r>
+      <w:r>
+        <w:rPr>
+          <w:rFonts w:ascii="Calibri" w:hAnsi="Calibri" w:cs="Calibri" w:eastAsia="Calibri"/>
+          <w:color w:val="FF0000"/>
+          <w:spacing w:val="0"/>
+          <w:position w:val="0"/>
+          <w:sz w:val="22"/>
+          <w:shd w:fill="auto" w:val="clear"/>
+        </w:rPr>
+        <w:t xml:space="preserve">Está história entra como complebilidade Média, e seu valor estima em torno de 25 reais completa, com design, e todas funcionalidades completas.</w:t>
+      </w:r>
+    </w:p>
+    <w:p>
+      <w:pPr>
+        <w:spacing w:before="0" w:after="200" w:line="276"/>
+        <w:ind w:right="0" w:left="0" w:firstLine="0"/>
+        <w:jc w:val="left"/>
+        <w:rPr>
+          <w:rFonts w:ascii="Calibri" w:hAnsi="Calibri" w:cs="Calibri" w:eastAsia="Calibri"/>
+          <w:color w:val="000000"/>
+          <w:spacing w:val="0"/>
+          <w:position w:val="0"/>
+          <w:sz w:val="22"/>
+          <w:shd w:fill="auto" w:val="clear"/>
+        </w:rPr>
+      </w:pPr>
+      <w:r>
+        <w:rPr>
+          <w:rFonts w:ascii="Calibri" w:hAnsi="Calibri" w:cs="Calibri" w:eastAsia="Calibri"/>
+          <w:b/>
+          <w:color w:val="000000"/>
+          <w:spacing w:val="0"/>
+          <w:position w:val="0"/>
+          <w:sz w:val="22"/>
+          <w:shd w:fill="auto" w:val="clear"/>
+        </w:rPr>
+        <w:t xml:space="preserve">7 - História: </w:t>
+      </w:r>
+      <w:r>
+        <w:rPr>
+          <w:rFonts w:ascii="Calibri" w:hAnsi="Calibri" w:cs="Calibri" w:eastAsia="Calibri"/>
+          <w:color w:val="000000"/>
+          <w:spacing w:val="0"/>
+          <w:position w:val="0"/>
+          <w:sz w:val="22"/>
+          <w:shd w:fill="auto" w:val="clear"/>
+        </w:rPr>
+        <w:t xml:space="preserve"> Eu como quero clicar em um card de um anuncio encontrado e ver a tela e informações daquele anuncio. Como imagem, nome, descrição, preço, meio de compra.</w:t>
+      </w:r>
+    </w:p>
+    <w:p>
+      <w:pPr>
+        <w:spacing w:before="0" w:after="200" w:line="276"/>
+        <w:ind w:right="0" w:left="0" w:firstLine="0"/>
+        <w:jc w:val="left"/>
+        <w:rPr>
+          <w:rFonts w:ascii="Calibri" w:hAnsi="Calibri" w:cs="Calibri" w:eastAsia="Calibri"/>
+          <w:color w:val="FF0000"/>
+          <w:spacing w:val="0"/>
+          <w:position w:val="0"/>
+          <w:sz w:val="22"/>
+          <w:shd w:fill="auto" w:val="clear"/>
+        </w:rPr>
+      </w:pPr>
+      <w:r>
+        <w:rPr>
+          <w:rFonts w:ascii="Calibri" w:hAnsi="Calibri" w:cs="Calibri" w:eastAsia="Calibri"/>
+          <w:b/>
+          <w:color w:val="auto"/>
+          <w:spacing w:val="0"/>
+          <w:position w:val="0"/>
+          <w:sz w:val="22"/>
+          <w:shd w:fill="auto" w:val="clear"/>
+        </w:rPr>
+        <w:t xml:space="preserve">OBS: </w:t>
+      </w:r>
+      <w:r>
+        <w:rPr>
+          <w:rFonts w:ascii="Calibri" w:hAnsi="Calibri" w:cs="Calibri" w:eastAsia="Calibri"/>
+          <w:color w:val="FF0000"/>
+          <w:spacing w:val="0"/>
+          <w:position w:val="0"/>
+          <w:sz w:val="22"/>
+          <w:shd w:fill="auto" w:val="clear"/>
+        </w:rPr>
+        <w:t xml:space="preserve">Está história entra como complebilidade media, e seu valor estima em torno de 30 reais completa, com design, e todas funcionalidades completas.</w:t>
+      </w:r>
+    </w:p>
+    <w:p>
+      <w:pPr>
+        <w:spacing w:before="0" w:after="200" w:line="276"/>
+        <w:ind w:right="0" w:left="0" w:firstLine="0"/>
+        <w:jc w:val="left"/>
+        <w:rPr>
+          <w:rFonts w:ascii="Calibri" w:hAnsi="Calibri" w:cs="Calibri" w:eastAsia="Calibri"/>
+          <w:color w:val="FF0000"/>
+          <w:spacing w:val="0"/>
+          <w:position w:val="0"/>
+          <w:sz w:val="22"/>
+          <w:shd w:fill="auto" w:val="clear"/>
+        </w:rPr>
+      </w:pPr>
+    </w:p>
+    <w:p>
+      <w:pPr>
+        <w:spacing w:before="0" w:after="200" w:line="276"/>
+        <w:ind w:right="0" w:left="0" w:firstLine="0"/>
+        <w:jc w:val="left"/>
+        <w:rPr>
+          <w:rFonts w:ascii="Calibri" w:hAnsi="Calibri" w:cs="Calibri" w:eastAsia="Calibri"/>
+          <w:color w:val="000000"/>
+          <w:spacing w:val="0"/>
+          <w:position w:val="0"/>
+          <w:sz w:val="22"/>
+          <w:shd w:fill="auto" w:val="clear"/>
+        </w:rPr>
+      </w:pPr>
     </w:p>
   </w:body>
 </w:document>

</xml_diff>